<commit_message>
MIA - Challenge 3
</commit_message>
<xml_diff>
--- a/ModelosInteligenciaArtificial/Unit03-NLP/Anex-NaiveBayes/NaiveBayes-Notes_Dirty.docx
+++ b/ModelosInteligenciaArtificial/Unit03-NLP/Anex-NaiveBayes/NaiveBayes-Notes_Dirty.docx
@@ -8,13 +8,34 @@
       </w:r>
     </w:p>
     <w:p>
-      <w:r>
-        <w:t>Naïve Bayes</w:t>
-      </w:r>
-    </w:p>
-    <w:p>
-      <w:r>
-        <w:t xml:space="preserve">Los modelos de Naïve Bayes son una clase de algoritmos de clasificaciones de aprendizaje automatic, </w:t>
+      <w:proofErr w:type="spellStart"/>
+      <w:r>
+        <w:t>Naïve</w:t>
+      </w:r>
+      <w:proofErr w:type="spellEnd"/>
+      <w:r>
+        <w:t xml:space="preserve"> Bayes</w:t>
+      </w:r>
+    </w:p>
+    <w:p>
+      <w:r>
+        <w:t xml:space="preserve">Los modelos de </w:t>
+      </w:r>
+      <w:proofErr w:type="spellStart"/>
+      <w:r>
+        <w:t>Naïve</w:t>
+      </w:r>
+      <w:proofErr w:type="spellEnd"/>
+      <w:r>
+        <w:t xml:space="preserve"> Bayes son una clase de algoritmos de clasificaciones de aprendizaje </w:t>
+      </w:r>
+      <w:proofErr w:type="spellStart"/>
+      <w:r>
+        <w:t>automatic</w:t>
+      </w:r>
+      <w:proofErr w:type="spellEnd"/>
+      <w:r>
+        <w:t xml:space="preserve">, </w:t>
       </w:r>
       <w:r>
         <w:t>basado en el teorema de bayes</w:t>
@@ -50,9 +71,19 @@
           <w:numId w:val="1"/>
         </w:numPr>
       </w:pPr>
-      <w:r>
-        <w:t>Suposicion de independencia: las características no influyen entre si</w:t>
-      </w:r>
+      <w:proofErr w:type="spellStart"/>
+      <w:r>
+        <w:t>Suposicion</w:t>
+      </w:r>
+      <w:proofErr w:type="spellEnd"/>
+      <w:r>
+        <w:t xml:space="preserve"> de independencia: las características no influyen entre </w:t>
+      </w:r>
+      <w:proofErr w:type="spellStart"/>
+      <w:r>
+        <w:t>si</w:t>
+      </w:r>
+      <w:proofErr w:type="spellEnd"/>
       <w:r>
         <w:t>.</w:t>
       </w:r>
@@ -66,7 +97,23 @@
         </w:numPr>
       </w:pPr>
       <w:r>
-        <w:t>Sensibilidad a características irrelevantes: si los datos de prueba tiene una característica que no ha sido observada en el entrenamiento, el modelo le asignara una probalidad de cero</w:t>
+        <w:t xml:space="preserve">Sensibilidad a características irrelevantes: si </w:t>
+      </w:r>
+      <w:proofErr w:type="gramStart"/>
+      <w:r>
+        <w:t>los datos de prueba tiene</w:t>
+      </w:r>
+      <w:proofErr w:type="gramEnd"/>
+      <w:r>
+        <w:t xml:space="preserve"> una característica que no ha sido observada en el entrenamiento, el modelo le asignara una </w:t>
+      </w:r>
+      <w:proofErr w:type="spellStart"/>
+      <w:r>
+        <w:t>probalidad</w:t>
+      </w:r>
+      <w:proofErr w:type="spellEnd"/>
+      <w:r>
+        <w:t xml:space="preserve"> de cero</w:t>
       </w:r>
     </w:p>
     <w:p>
@@ -95,9 +142,26 @@
         </w:numPr>
       </w:pPr>
       <w:r>
-        <w:t>Buena generalización: en los casos que son apropiadas la presucion de independencia, se comporta mejor que otros modelo incluso con menos datos de entrenamiento.</w:t>
-      </w:r>
-    </w:p>
+        <w:t xml:space="preserve">Buena generalización: en los casos que son apropiadas la </w:t>
+      </w:r>
+      <w:proofErr w:type="spellStart"/>
+      <w:r>
+        <w:t>presucion</w:t>
+      </w:r>
+      <w:proofErr w:type="spellEnd"/>
+      <w:r>
+        <w:t xml:space="preserve"> de independencia, se comporta mejor que </w:t>
+      </w:r>
+      <w:proofErr w:type="gramStart"/>
+      <w:r>
+        <w:t>otros modelo</w:t>
+      </w:r>
+      <w:proofErr w:type="gramEnd"/>
+      <w:r>
+        <w:t xml:space="preserve"> incluso con menos datos de entrenamiento.</w:t>
+      </w:r>
+    </w:p>
+    <w:p/>
     <w:sectPr>
       <w:pgSz w:w="11906" w:h="16838"/>
       <w:pgMar w:top="1417" w:right="1701" w:bottom="1417" w:left="1701" w:header="708" w:footer="708" w:gutter="0"/>

</xml_diff>